<commit_message>
ARABIC LANGUAGE TRANSLATIONS UPDATED
</commit_message>
<xml_diff>
--- a/accounting-other-languages/arabic-accounting/arabic-osf-tc-interface-debug.docx
+++ b/accounting-other-languages/arabic-accounting/arabic-osf-tc-interface-debug.docx
@@ -46,19 +46,13 @@
       </w:r>
       <w:proofErr w:type="spellEnd"/>
       <w:r>
-        <w:t xml:space="preserve"> language file have been t</w:t>
-      </w:r>
-      <w:r>
-        <w:t>ranslat</w:t>
+        <w:t xml:space="preserve"> language file have been translat</w:t>
       </w:r>
       <w:r>
         <w:t>ed,</w:t>
       </w:r>
       <w:r>
-        <w:t xml:space="preserve"> </w:t>
-      </w:r>
-      <w:r>
-        <w:t xml:space="preserve">based on </w:t>
+        <w:t xml:space="preserve"> based on </w:t>
       </w:r>
       <w:r>
         <w:rPr>
@@ -155,10 +149,7 @@
         </w:numPr>
       </w:pPr>
       <w:r>
-        <w:t>List of outstanding translations</w:t>
-      </w:r>
-      <w:r>
-        <w:t xml:space="preserve"> – Plugins on </w:t>
+        <w:t xml:space="preserve">List of outstanding translations – Plugins on </w:t>
       </w:r>
       <w:proofErr w:type="spellStart"/>
       <w:r>
@@ -301,11 +292,133 @@
       </w:r>
     </w:p>
     <w:p>
+      <w:pPr>
+        <w:pStyle w:val="Heading1"/>
+      </w:pPr>
+      <w:r>
+        <w:t>Firebird Databases</w:t>
+      </w:r>
+      <w:r>
+        <w:t xml:space="preserve"> vs MSSQOL Arabic Databases</w:t>
+      </w:r>
+    </w:p>
+    <w:p>
+      <w:pPr>
+        <w:pStyle w:val="Heading2"/>
+      </w:pPr>
+      <w:r>
+        <w:t>Firebird Databases – RTL display CORRECT</w:t>
+      </w:r>
+    </w:p>
+    <w:p>
+      <w:r>
+        <w:t>In Firebird databases, the osFinancials5.1/TurboCASH5-3 interface displays correct – See Screenshots</w:t>
+      </w:r>
+    </w:p>
+    <w:p>
+      <w:pPr>
+        <w:pStyle w:val="Heading2"/>
+      </w:pPr>
+      <w:r>
+        <w:lastRenderedPageBreak/>
+        <w:t>MSSQL</w:t>
+      </w:r>
+      <w:r>
+        <w:t xml:space="preserve"> Databases – RTL display </w:t>
+      </w:r>
+      <w:r>
+        <w:t>IN</w:t>
+      </w:r>
+      <w:r>
+        <w:t>CORRECT</w:t>
+      </w:r>
+      <w:r>
+        <w:t xml:space="preserve"> </w:t>
+      </w:r>
+    </w:p>
+    <w:p>
+      <w:r>
+        <w:t xml:space="preserve">In </w:t>
+      </w:r>
+      <w:r>
+        <w:t>MSSQL</w:t>
+      </w:r>
+      <w:r>
+        <w:t xml:space="preserve"> databases, the osFinancials5.1/TurboCASH5-3 interface displays </w:t>
+      </w:r>
+      <w:r>
+        <w:t>in</w:t>
+      </w:r>
+      <w:r>
+        <w:t>correct</w:t>
+      </w:r>
+      <w:r>
+        <w:t xml:space="preserve"> as LTR instead of RTL. </w:t>
+      </w:r>
+    </w:p>
+    <w:p>
+      <w:r>
+        <w:t>MSSQL Settings = Coalition is</w:t>
+      </w:r>
+      <w:r>
+        <w:t xml:space="preserve"> </w:t>
+      </w:r>
+      <w:r>
+        <w:t xml:space="preserve">set to </w:t>
+      </w:r>
+      <w:r>
+        <w:t xml:space="preserve">use an appropriate RTL collation (e.g., </w:t>
+      </w:r>
+      <w:proofErr w:type="gramStart"/>
+      <w:r>
+        <w:t xml:space="preserve">“  </w:t>
+      </w:r>
+      <w:proofErr w:type="spellStart"/>
+      <w:r>
+        <w:t>Arabic</w:t>
+      </w:r>
+      <w:proofErr w:type="gramEnd"/>
+      <w:r>
+        <w:t>_CI_AS</w:t>
+      </w:r>
+      <w:proofErr w:type="spellEnd"/>
+      <w:r>
+        <w:t xml:space="preserve"> </w:t>
+      </w:r>
+      <w:r>
+        <w:t xml:space="preserve">“ </w:t>
+      </w:r>
+      <w:r>
+        <w:t>for Arabi</w:t>
+      </w:r>
+      <w:r>
+        <w:t>c.</w:t>
+      </w:r>
+    </w:p>
+    <w:p/>
+    <w:p>
+      <w:pPr>
+        <w:pStyle w:val="Heading3"/>
+      </w:pPr>
+      <w:r>
+        <w:t xml:space="preserve">In MSSQL Database displays the labels in the LTR language. How do I set the database to support RTL </w:t>
+      </w:r>
+    </w:p>
+    <w:p/>
+    <w:p/>
+    <w:p>
+      <w:r>
+        <w:t>Firebird</w:t>
+      </w:r>
+      <w:r>
+        <w:t xml:space="preserve"> Databases - </w:t>
+      </w:r>
+    </w:p>
+    <w:p>
       <w:r>
         <w:rPr>
           <w:noProof/>
         </w:rPr>
-        <w:lastRenderedPageBreak/>
         <w:drawing>
           <wp:inline distT="0" distB="0" distL="0" distR="0" wp14:anchorId="0B266CE3" wp14:editId="4F3DE8FD">
             <wp:extent cx="5773749" cy="2603155"/>
@@ -523,21 +636,1083 @@
           <w:i/>
           <w:iCs/>
         </w:rPr>
+        <w:lastRenderedPageBreak/>
         <w:t>arithmetic exception, numeric overflow, or string truncation</w:t>
       </w:r>
     </w:p>
+    <w:p>
+      <w:r>
+        <w:t xml:space="preserve">Types tab Can translate all items, except for the following </w:t>
+      </w:r>
+    </w:p>
+    <w:p>
+      <w:r>
+        <w:t xml:space="preserve">General ledger </w:t>
+      </w:r>
+    </w:p>
+    <w:p>
+      <w:pPr>
+        <w:rPr>
+          <w:b/>
+          <w:bCs/>
+        </w:rPr>
+      </w:pPr>
+      <w:r>
+        <w:t xml:space="preserve">Cannot enter or copy the translation of </w:t>
+      </w:r>
+      <w:r>
+        <w:rPr>
+          <w:b/>
+          <w:bCs/>
+        </w:rPr>
+        <w:t>General ledger</w:t>
+      </w:r>
+      <w:r>
+        <w:t xml:space="preserve"> “</w:t>
+      </w:r>
+      <w:proofErr w:type="spellStart"/>
+      <w:r>
+        <w:rPr>
+          <w:b/>
+          <w:bCs/>
+        </w:rPr>
+        <w:t>دفتر</w:t>
+      </w:r>
+      <w:proofErr w:type="spellEnd"/>
+      <w:r>
+        <w:rPr>
+          <w:b/>
+          <w:bCs/>
+        </w:rPr>
+        <w:t xml:space="preserve"> </w:t>
+      </w:r>
+      <w:proofErr w:type="spellStart"/>
+      <w:r>
+        <w:rPr>
+          <w:b/>
+          <w:bCs/>
+        </w:rPr>
+        <w:t>الأستاذ</w:t>
+      </w:r>
+      <w:proofErr w:type="spellEnd"/>
+      <w:r>
+        <w:rPr>
+          <w:b/>
+          <w:bCs/>
+        </w:rPr>
+        <w:t xml:space="preserve"> </w:t>
+      </w:r>
+      <w:proofErr w:type="spellStart"/>
+      <w:r>
+        <w:rPr>
+          <w:b/>
+          <w:bCs/>
+        </w:rPr>
+        <w:t>العام</w:t>
+      </w:r>
+      <w:proofErr w:type="spellEnd"/>
+      <w:r>
+        <w:rPr>
+          <w:b/>
+          <w:bCs/>
+        </w:rPr>
+        <w:t xml:space="preserve"> “ </w:t>
+      </w:r>
+    </w:p>
+    <w:p>
+      <w:r>
+        <w:rPr>
+          <w:b/>
+          <w:bCs/>
+        </w:rPr>
+        <w:t>Ledger</w:t>
+      </w:r>
+      <w:r>
+        <w:t xml:space="preserve"> = Can enter or copy the translation of </w:t>
+      </w:r>
+      <w:r>
+        <w:rPr>
+          <w:b/>
+          <w:bCs/>
+        </w:rPr>
+        <w:t>Ledger</w:t>
+      </w:r>
+      <w:r>
+        <w:t xml:space="preserve"> </w:t>
+      </w:r>
+      <w:proofErr w:type="gramStart"/>
+      <w:r>
+        <w:t xml:space="preserve">“ </w:t>
+      </w:r>
+      <w:proofErr w:type="spellStart"/>
+      <w:r>
+        <w:rPr>
+          <w:rFonts w:ascii="Arial" w:hAnsi="Arial" w:cs="Arial"/>
+          <w:b/>
+          <w:bCs/>
+        </w:rPr>
+        <w:t>دفتر</w:t>
+      </w:r>
+      <w:proofErr w:type="spellEnd"/>
+      <w:proofErr w:type="gramEnd"/>
+      <w:r>
+        <w:rPr>
+          <w:b/>
+          <w:bCs/>
+        </w:rPr>
+        <w:t xml:space="preserve"> </w:t>
+      </w:r>
+      <w:proofErr w:type="spellStart"/>
+      <w:r>
+        <w:rPr>
+          <w:rFonts w:ascii="Arial" w:hAnsi="Arial" w:cs="Arial"/>
+          <w:b/>
+          <w:bCs/>
+        </w:rPr>
+        <w:t>الأستاذ</w:t>
+      </w:r>
+      <w:proofErr w:type="spellEnd"/>
+      <w:r>
+        <w:t xml:space="preserve"> “ a shorter Arabic text. </w:t>
+      </w:r>
+    </w:p>
     <w:p/>
     <w:p>
       <w:pPr>
         <w:pStyle w:val="Heading2"/>
       </w:pPr>
       <w:r>
+        <w:t xml:space="preserve">FIXED - </w:t>
+      </w:r>
+      <w:r>
         <w:t>Format of Telephone and Fax numbers</w:t>
       </w:r>
+    </w:p>
+    <w:p>
+      <w:pPr>
+        <w:tabs>
+          <w:tab w:val="left" w:pos="1293"/>
+        </w:tabs>
+      </w:pPr>
+      <w:r>
+        <w:t xml:space="preserve">Thank you for sharing this solution! The issue you’re describing is related to how </w:t>
+      </w:r>
+      <w:r>
+        <w:rPr>
+          <w:b/>
+          <w:bCs/>
+        </w:rPr>
+        <w:t>Right-to-Left (RTL)</w:t>
+      </w:r>
+      <w:r>
+        <w:t xml:space="preserve"> text formatting interacts with special characters like the + sign in </w:t>
+      </w:r>
+      <w:r>
+        <w:rPr>
+          <w:b/>
+          <w:bCs/>
+        </w:rPr>
+        <w:t>osFinancials/TurboCASH</w:t>
+      </w:r>
+      <w:r>
+        <w:t xml:space="preserve">. By inserting a </w:t>
+      </w:r>
+      <w:r>
+        <w:rPr>
+          <w:b/>
+          <w:bCs/>
+        </w:rPr>
+        <w:t>Unicode control character</w:t>
+      </w:r>
+      <w:r>
+        <w:t xml:space="preserve"> (specifically, the </w:t>
+      </w:r>
+      <w:r>
+        <w:rPr>
+          <w:b/>
+          <w:bCs/>
+        </w:rPr>
+        <w:t>Left-to-Right Mark (LRM)</w:t>
+      </w:r>
+      <w:r>
+        <w:t xml:space="preserve">), you can force the text to display correctly in </w:t>
+      </w:r>
+      <w:r>
+        <w:rPr>
+          <w:b/>
+          <w:bCs/>
+        </w:rPr>
+        <w:t>Left-to-Left (LTR)</w:t>
+      </w:r>
+      <w:r>
+        <w:t xml:space="preserve"> order, which resolves the problem of the + sign being moved to the end.</w:t>
+      </w:r>
+    </w:p>
+    <w:p>
+      <w:pPr>
+        <w:tabs>
+          <w:tab w:val="left" w:pos="1293"/>
+        </w:tabs>
+      </w:pPr>
+      <w:r>
+        <w:pict w14:anchorId="1A197A85">
+          <v:rect id="_x0000_i1025" style="width:0;height:1.5pt" o:hralign="center" o:hrstd="t" o:hr="t" fillcolor="#a0a0a0" stroked="f"/>
+        </w:pict>
+      </w:r>
+    </w:p>
+    <w:p>
+      <w:pPr>
+        <w:tabs>
+          <w:tab w:val="left" w:pos="1293"/>
+        </w:tabs>
+        <w:rPr>
+          <w:b/>
+          <w:bCs/>
+        </w:rPr>
+      </w:pPr>
+      <w:r>
+        <w:rPr>
+          <w:b/>
+          <w:bCs/>
+        </w:rPr>
+        <w:t>Step-by-Step Solution</w:t>
+      </w:r>
+    </w:p>
+    <w:p>
+      <w:pPr>
+        <w:tabs>
+          <w:tab w:val="left" w:pos="1293"/>
+        </w:tabs>
+      </w:pPr>
+      <w:r>
+        <w:t xml:space="preserve">Here’s how to fix the issue using the </w:t>
+      </w:r>
+      <w:r>
+        <w:rPr>
+          <w:b/>
+          <w:bCs/>
+        </w:rPr>
+        <w:t>Left-to-Right Mark (LRM)</w:t>
+      </w:r>
+      <w:r>
+        <w:t>:</w:t>
+      </w:r>
+    </w:p>
+    <w:p>
+      <w:pPr>
+        <w:numPr>
+          <w:ilvl w:val="0"/>
+          <w:numId w:val="3"/>
+        </w:numPr>
+        <w:tabs>
+          <w:tab w:val="left" w:pos="1293"/>
+        </w:tabs>
+      </w:pPr>
+      <w:r>
+        <w:rPr>
+          <w:b/>
+          <w:bCs/>
+        </w:rPr>
+        <w:t>Enter the Phone Number</w:t>
+      </w:r>
+      <w:r>
+        <w:t>:</w:t>
+      </w:r>
+    </w:p>
+    <w:p>
+      <w:pPr>
+        <w:numPr>
+          <w:ilvl w:val="1"/>
+          <w:numId w:val="3"/>
+        </w:numPr>
+        <w:tabs>
+          <w:tab w:val="left" w:pos="1293"/>
+        </w:tabs>
+      </w:pPr>
+      <w:r>
+        <w:t>Type the phone number in the correct format, e.g., +966 55 123 4567.</w:t>
+      </w:r>
+    </w:p>
+    <w:p>
+      <w:pPr>
+        <w:numPr>
+          <w:ilvl w:val="0"/>
+          <w:numId w:val="3"/>
+        </w:numPr>
+        <w:tabs>
+          <w:tab w:val="left" w:pos="1293"/>
+        </w:tabs>
+      </w:pPr>
+      <w:r>
+        <w:rPr>
+          <w:b/>
+          <w:bCs/>
+        </w:rPr>
+        <w:t>Observe the Incorrect Display</w:t>
+      </w:r>
+      <w:r>
+        <w:t>:</w:t>
+      </w:r>
+    </w:p>
+    <w:p>
+      <w:pPr>
+        <w:numPr>
+          <w:ilvl w:val="1"/>
+          <w:numId w:val="3"/>
+        </w:numPr>
+        <w:tabs>
+          <w:tab w:val="left" w:pos="1293"/>
+        </w:tabs>
+      </w:pPr>
+      <w:r>
+        <w:t>If the number is displayed incorrectly as 4567 123 55 966+, proceed to the next step.</w:t>
+      </w:r>
+    </w:p>
+    <w:p>
+      <w:pPr>
+        <w:numPr>
+          <w:ilvl w:val="0"/>
+          <w:numId w:val="3"/>
+        </w:numPr>
+        <w:tabs>
+          <w:tab w:val="left" w:pos="1293"/>
+        </w:tabs>
+      </w:pPr>
+      <w:r>
+        <w:rPr>
+          <w:b/>
+          <w:bCs/>
+        </w:rPr>
+        <w:t>Click Before the + Sign</w:t>
+      </w:r>
+      <w:r>
+        <w:t>:</w:t>
+      </w:r>
+    </w:p>
+    <w:p>
+      <w:pPr>
+        <w:numPr>
+          <w:ilvl w:val="1"/>
+          <w:numId w:val="3"/>
+        </w:numPr>
+        <w:tabs>
+          <w:tab w:val="left" w:pos="1293"/>
+        </w:tabs>
+      </w:pPr>
+      <w:r>
+        <w:t>Place the cursor immediately before the + sign.</w:t>
+      </w:r>
+    </w:p>
+    <w:p>
+      <w:pPr>
+        <w:numPr>
+          <w:ilvl w:val="0"/>
+          <w:numId w:val="3"/>
+        </w:numPr>
+        <w:tabs>
+          <w:tab w:val="left" w:pos="1293"/>
+        </w:tabs>
+      </w:pPr>
+      <w:r>
+        <w:rPr>
+          <w:b/>
+          <w:bCs/>
+        </w:rPr>
+        <w:t>Right-Click and Insert LRM</w:t>
+      </w:r>
+      <w:r>
+        <w:t>:</w:t>
+      </w:r>
+    </w:p>
+    <w:p>
+      <w:pPr>
+        <w:numPr>
+          <w:ilvl w:val="1"/>
+          <w:numId w:val="3"/>
+        </w:numPr>
+        <w:tabs>
+          <w:tab w:val="left" w:pos="1293"/>
+        </w:tabs>
+      </w:pPr>
+      <w:r>
+        <w:t>Right-click to open the context menu.</w:t>
+      </w:r>
+    </w:p>
+    <w:p>
+      <w:pPr>
+        <w:numPr>
+          <w:ilvl w:val="1"/>
+          <w:numId w:val="3"/>
+        </w:numPr>
+        <w:tabs>
+          <w:tab w:val="left" w:pos="1293"/>
+        </w:tabs>
+      </w:pPr>
+      <w:r>
+        <w:t xml:space="preserve">Select </w:t>
+      </w:r>
+      <w:r>
+        <w:rPr>
+          <w:b/>
+          <w:bCs/>
+        </w:rPr>
+        <w:t>Insert Unicode Control Character</w:t>
+      </w:r>
+      <w:r>
+        <w:t xml:space="preserve"> -&gt; </w:t>
+      </w:r>
+      <w:r>
+        <w:rPr>
+          <w:b/>
+          <w:bCs/>
+        </w:rPr>
+        <w:t>LRM (Left-to-Right Mark)</w:t>
+      </w:r>
+      <w:r>
+        <w:t>.</w:t>
+      </w:r>
+    </w:p>
+    <w:p>
+      <w:pPr>
+        <w:numPr>
+          <w:ilvl w:val="0"/>
+          <w:numId w:val="3"/>
+        </w:numPr>
+        <w:tabs>
+          <w:tab w:val="left" w:pos="1293"/>
+        </w:tabs>
+      </w:pPr>
+      <w:r>
+        <w:rPr>
+          <w:b/>
+          <w:bCs/>
+        </w:rPr>
+        <w:t>Verify the Correct Display</w:t>
+      </w:r>
+      <w:r>
+        <w:t>:</w:t>
+      </w:r>
+    </w:p>
+    <w:p>
+      <w:pPr>
+        <w:numPr>
+          <w:ilvl w:val="1"/>
+          <w:numId w:val="3"/>
+        </w:numPr>
+        <w:tabs>
+          <w:tab w:val="left" w:pos="1293"/>
+        </w:tabs>
+      </w:pPr>
+      <w:r>
+        <w:t>After inserting the LRM, the phone number should now display correctly as +966 55 123 4567.</w:t>
+      </w:r>
+    </w:p>
+    <w:p>
+      <w:pPr>
+        <w:tabs>
+          <w:tab w:val="left" w:pos="1293"/>
+        </w:tabs>
+      </w:pPr>
+      <w:r>
+        <w:pict w14:anchorId="5E7E09BF">
+          <v:rect id="_x0000_i1026" style="width:0;height:1.5pt" o:hralign="center" o:hrstd="t" o:hr="t" fillcolor="#a0a0a0" stroked="f"/>
+        </w:pict>
+      </w:r>
+    </w:p>
+    <w:p>
+      <w:pPr>
+        <w:tabs>
+          <w:tab w:val="left" w:pos="1293"/>
+        </w:tabs>
+        <w:rPr>
+          <w:b/>
+          <w:bCs/>
+        </w:rPr>
+      </w:pPr>
+      <w:r>
+        <w:rPr>
+          <w:b/>
+          <w:bCs/>
+        </w:rPr>
+        <w:t>Why This Works</w:t>
+      </w:r>
+    </w:p>
+    <w:p>
+      <w:pPr>
+        <w:numPr>
+          <w:ilvl w:val="0"/>
+          <w:numId w:val="4"/>
+        </w:numPr>
+        <w:tabs>
+          <w:tab w:val="left" w:pos="1293"/>
+        </w:tabs>
+      </w:pPr>
+      <w:r>
+        <w:rPr>
+          <w:b/>
+          <w:bCs/>
+        </w:rPr>
+        <w:t>RTL vs. LTR</w:t>
+      </w:r>
+      <w:r>
+        <w:t>:</w:t>
+      </w:r>
+    </w:p>
+    <w:p>
+      <w:pPr>
+        <w:numPr>
+          <w:ilvl w:val="1"/>
+          <w:numId w:val="4"/>
+        </w:numPr>
+        <w:tabs>
+          <w:tab w:val="left" w:pos="1293"/>
+        </w:tabs>
+      </w:pPr>
+      <w:r>
+        <w:lastRenderedPageBreak/>
+        <w:t xml:space="preserve">Arabic text is written and displayed in </w:t>
+      </w:r>
+      <w:r>
+        <w:rPr>
+          <w:b/>
+          <w:bCs/>
+        </w:rPr>
+        <w:t>Right-to-Left (RTL)</w:t>
+      </w:r>
+      <w:r>
+        <w:t xml:space="preserve"> order, but phone numbers (and other technical data) should follow </w:t>
+      </w:r>
+      <w:r>
+        <w:rPr>
+          <w:b/>
+          <w:bCs/>
+        </w:rPr>
+        <w:t>Left-to-Right (LTR)</w:t>
+      </w:r>
+      <w:r>
+        <w:t xml:space="preserve"> order.</w:t>
+      </w:r>
+    </w:p>
+    <w:p>
+      <w:pPr>
+        <w:numPr>
+          <w:ilvl w:val="1"/>
+          <w:numId w:val="4"/>
+        </w:numPr>
+        <w:tabs>
+          <w:tab w:val="left" w:pos="1293"/>
+        </w:tabs>
+      </w:pPr>
+      <w:r>
+        <w:t>Without the LRM, the + sign is treated as part of the RTL text and moved to the end.</w:t>
+      </w:r>
+    </w:p>
+    <w:p>
+      <w:pPr>
+        <w:numPr>
+          <w:ilvl w:val="0"/>
+          <w:numId w:val="4"/>
+        </w:numPr>
+        <w:tabs>
+          <w:tab w:val="left" w:pos="1293"/>
+        </w:tabs>
+      </w:pPr>
+      <w:r>
+        <w:rPr>
+          <w:b/>
+          <w:bCs/>
+        </w:rPr>
+        <w:t>Left-to-Right Mark (LRM)</w:t>
+      </w:r>
+      <w:r>
+        <w:t>:</w:t>
+      </w:r>
+    </w:p>
+    <w:p>
+      <w:pPr>
+        <w:numPr>
+          <w:ilvl w:val="1"/>
+          <w:numId w:val="4"/>
+        </w:numPr>
+        <w:tabs>
+          <w:tab w:val="left" w:pos="1293"/>
+        </w:tabs>
+      </w:pPr>
+      <w:r>
+        <w:t xml:space="preserve">The LRM is a </w:t>
+      </w:r>
+      <w:r>
+        <w:rPr>
+          <w:b/>
+          <w:bCs/>
+        </w:rPr>
+        <w:t>Unicode control character</w:t>
+      </w:r>
+      <w:r>
+        <w:t xml:space="preserve"> that forces the text to be displayed in </w:t>
+      </w:r>
+      <w:r>
+        <w:rPr>
+          <w:b/>
+          <w:bCs/>
+        </w:rPr>
+        <w:t>LTR</w:t>
+      </w:r>
+      <w:r>
+        <w:t xml:space="preserve"> order, even in an RTL context.</w:t>
+      </w:r>
+    </w:p>
+    <w:p>
+      <w:pPr>
+        <w:numPr>
+          <w:ilvl w:val="1"/>
+          <w:numId w:val="4"/>
+        </w:numPr>
+        <w:tabs>
+          <w:tab w:val="left" w:pos="1293"/>
+        </w:tabs>
+      </w:pPr>
+      <w:r>
+        <w:t>By inserting the LRM before the + sign, you ensure that the phone number is displayed correctly.</w:t>
+      </w:r>
+    </w:p>
+    <w:p>
+      <w:pPr>
+        <w:tabs>
+          <w:tab w:val="left" w:pos="1293"/>
+        </w:tabs>
+      </w:pPr>
+      <w:r>
+        <w:pict w14:anchorId="2448BE87">
+          <v:rect id="_x0000_i1027" style="width:0;height:1.5pt" o:hralign="center" o:hrstd="t" o:hr="t" fillcolor="#a0a0a0" stroked="f"/>
+        </w:pict>
+      </w:r>
+    </w:p>
+    <w:p>
+      <w:pPr>
+        <w:tabs>
+          <w:tab w:val="left" w:pos="1293"/>
+        </w:tabs>
+        <w:rPr>
+          <w:b/>
+          <w:bCs/>
+        </w:rPr>
+      </w:pPr>
+      <w:r>
+        <w:rPr>
+          <w:b/>
+          <w:bCs/>
+        </w:rPr>
+        <w:t>Example in osFinancials/TurboCASH</w:t>
+      </w:r>
+    </w:p>
+    <w:p>
+      <w:pPr>
+        <w:tabs>
+          <w:tab w:val="left" w:pos="1293"/>
+        </w:tabs>
+      </w:pPr>
+      <w:r>
+        <w:t>Here’s how the process works in practice:</w:t>
+      </w:r>
+    </w:p>
+    <w:p>
+      <w:pPr>
+        <w:tabs>
+          <w:tab w:val="left" w:pos="1293"/>
+        </w:tabs>
+        <w:rPr>
+          <w:b/>
+          <w:bCs/>
+        </w:rPr>
+      </w:pPr>
+      <w:r>
+        <w:rPr>
+          <w:b/>
+          <w:bCs/>
+        </w:rPr>
+        <w:t>Before Inserting LRM</w:t>
+      </w:r>
+    </w:p>
+    <w:p>
+      <w:pPr>
+        <w:tabs>
+          <w:tab w:val="left" w:pos="1293"/>
+        </w:tabs>
+      </w:pPr>
+      <w:r>
+        <w:t>plaintext</w:t>
+      </w:r>
+    </w:p>
+    <w:p>
+      <w:pPr>
+        <w:tabs>
+          <w:tab w:val="left" w:pos="1293"/>
+        </w:tabs>
+      </w:pPr>
+      <w:r>
+        <w:t>Copy</w:t>
+      </w:r>
+    </w:p>
+    <w:p>
+      <w:pPr>
+        <w:tabs>
+          <w:tab w:val="left" w:pos="1293"/>
+        </w:tabs>
+      </w:pPr>
+      <w:r>
+        <w:t>4567 123 55 966+</w:t>
+      </w:r>
+    </w:p>
+    <w:p>
+      <w:pPr>
+        <w:tabs>
+          <w:tab w:val="left" w:pos="1293"/>
+        </w:tabs>
+        <w:rPr>
+          <w:b/>
+          <w:bCs/>
+        </w:rPr>
+      </w:pPr>
+      <w:r>
+        <w:rPr>
+          <w:b/>
+          <w:bCs/>
+        </w:rPr>
+        <w:t>After Inserting LRM</w:t>
+      </w:r>
+    </w:p>
+    <w:p>
+      <w:pPr>
+        <w:tabs>
+          <w:tab w:val="left" w:pos="1293"/>
+        </w:tabs>
+      </w:pPr>
+      <w:r>
+        <w:t>plaintext</w:t>
+      </w:r>
+    </w:p>
+    <w:p>
+      <w:pPr>
+        <w:tabs>
+          <w:tab w:val="left" w:pos="1293"/>
+        </w:tabs>
+      </w:pPr>
+      <w:r>
+        <w:t>Copy</w:t>
+      </w:r>
+    </w:p>
+    <w:p>
+      <w:pPr>
+        <w:tabs>
+          <w:tab w:val="left" w:pos="1293"/>
+        </w:tabs>
+      </w:pPr>
+      <w:r>
+        <w:t>+966 55 123 4567</w:t>
+      </w:r>
+    </w:p>
+    <w:p>
+      <w:pPr>
+        <w:tabs>
+          <w:tab w:val="left" w:pos="1293"/>
+        </w:tabs>
+      </w:pPr>
+      <w:r>
+        <w:pict w14:anchorId="15C2083A">
+          <v:rect id="_x0000_i1028" style="width:0;height:1.5pt" o:hralign="center" o:hrstd="t" o:hr="t" fillcolor="#a0a0a0" stroked="f"/>
+        </w:pict>
+      </w:r>
+    </w:p>
+    <w:p>
+      <w:pPr>
+        <w:tabs>
+          <w:tab w:val="left" w:pos="1293"/>
+        </w:tabs>
+        <w:rPr>
+          <w:b/>
+          <w:bCs/>
+        </w:rPr>
+      </w:pPr>
+      <w:r>
+        <w:rPr>
+          <w:b/>
+          <w:bCs/>
+        </w:rPr>
+        <w:t>Additional Notes</w:t>
+      </w:r>
+    </w:p>
+    <w:p>
+      <w:pPr>
+        <w:numPr>
+          <w:ilvl w:val="0"/>
+          <w:numId w:val="5"/>
+        </w:numPr>
+        <w:tabs>
+          <w:tab w:val="left" w:pos="1293"/>
+        </w:tabs>
+      </w:pPr>
+      <w:r>
+        <w:rPr>
+          <w:b/>
+          <w:bCs/>
+        </w:rPr>
+        <w:t>Permanent Fix</w:t>
+      </w:r>
+      <w:r>
+        <w:t>:</w:t>
+      </w:r>
+    </w:p>
+    <w:p>
+      <w:pPr>
+        <w:numPr>
+          <w:ilvl w:val="1"/>
+          <w:numId w:val="5"/>
+        </w:numPr>
+        <w:tabs>
+          <w:tab w:val="left" w:pos="1293"/>
+        </w:tabs>
+      </w:pPr>
+      <w:r>
+        <w:t>If this issue occurs frequently, consider reporting it to the osFinancials/TurboCASH development team so they can implement a permanent fix.</w:t>
+      </w:r>
+    </w:p>
+    <w:p>
+      <w:pPr>
+        <w:numPr>
+          <w:ilvl w:val="0"/>
+          <w:numId w:val="5"/>
+        </w:numPr>
+        <w:tabs>
+          <w:tab w:val="left" w:pos="1293"/>
+        </w:tabs>
+      </w:pPr>
+      <w:r>
+        <w:rPr>
+          <w:b/>
+          <w:bCs/>
+        </w:rPr>
+        <w:t>Alternative Workarounds</w:t>
+      </w:r>
+      <w:r>
+        <w:t>:</w:t>
+      </w:r>
+    </w:p>
+    <w:p>
+      <w:pPr>
+        <w:numPr>
+          <w:ilvl w:val="1"/>
+          <w:numId w:val="5"/>
+        </w:numPr>
+        <w:tabs>
+          <w:tab w:val="left" w:pos="1293"/>
+        </w:tabs>
+      </w:pPr>
+      <w:r>
+        <w:t xml:space="preserve">If inserting the LRM is not practical, you can omit the + sign and instruct users to add it manually when </w:t>
+      </w:r>
+      <w:proofErr w:type="spellStart"/>
+      <w:r>
+        <w:t>dialing</w:t>
+      </w:r>
+      <w:proofErr w:type="spellEnd"/>
+      <w:r>
+        <w:t xml:space="preserve"> internationally.</w:t>
+      </w:r>
+    </w:p>
+    <w:p>
+      <w:pPr>
+        <w:numPr>
+          <w:ilvl w:val="1"/>
+          <w:numId w:val="5"/>
+        </w:numPr>
+        <w:tabs>
+          <w:tab w:val="left" w:pos="1293"/>
+        </w:tabs>
+      </w:pPr>
+      <w:r>
+        <w:t>Example:</w:t>
+      </w:r>
+    </w:p>
+    <w:p>
+      <w:pPr>
+        <w:tabs>
+          <w:tab w:val="left" w:pos="1293"/>
+        </w:tabs>
+        <w:ind w:left="1293"/>
+      </w:pPr>
+      <w:proofErr w:type="spellStart"/>
+      <w:r>
+        <w:rPr>
+          <w:rFonts w:ascii="Arial" w:hAnsi="Arial" w:cs="Arial"/>
+        </w:rPr>
+        <w:t>هاتف</w:t>
+      </w:r>
+      <w:proofErr w:type="spellEnd"/>
+      <w:r>
+        <w:t>: 966 55 123 4567</w:t>
+      </w:r>
+      <w:r>
+        <w:t xml:space="preserve"> </w:t>
+      </w:r>
+      <w:proofErr w:type="spellStart"/>
+      <w:r>
+        <w:rPr>
+          <w:rFonts w:ascii="Arial" w:hAnsi="Arial" w:cs="Arial"/>
+        </w:rPr>
+        <w:t>أضف</w:t>
+      </w:r>
+      <w:proofErr w:type="spellEnd"/>
+      <w:r>
+        <w:t xml:space="preserve"> + </w:t>
+      </w:r>
+      <w:proofErr w:type="spellStart"/>
+      <w:r>
+        <w:rPr>
+          <w:rFonts w:ascii="Arial" w:hAnsi="Arial" w:cs="Arial"/>
+        </w:rPr>
+        <w:t>قبل</w:t>
+      </w:r>
+      <w:proofErr w:type="spellEnd"/>
+      <w:r>
+        <w:t xml:space="preserve"> </w:t>
+      </w:r>
+      <w:proofErr w:type="spellStart"/>
+      <w:r>
+        <w:rPr>
+          <w:rFonts w:ascii="Arial" w:hAnsi="Arial" w:cs="Arial"/>
+        </w:rPr>
+        <w:t>الرقم</w:t>
+      </w:r>
+      <w:proofErr w:type="spellEnd"/>
+      <w:r>
+        <w:t xml:space="preserve"> </w:t>
+      </w:r>
+      <w:proofErr w:type="spellStart"/>
+      <w:r>
+        <w:rPr>
+          <w:rFonts w:ascii="Arial" w:hAnsi="Arial" w:cs="Arial"/>
+        </w:rPr>
+        <w:t>للاتصال</w:t>
+      </w:r>
+      <w:proofErr w:type="spellEnd"/>
+      <w:r>
+        <w:t xml:space="preserve"> </w:t>
+      </w:r>
+      <w:proofErr w:type="spellStart"/>
+      <w:r>
+        <w:rPr>
+          <w:rFonts w:ascii="Arial" w:hAnsi="Arial" w:cs="Arial"/>
+        </w:rPr>
+        <w:t>الدولي</w:t>
+      </w:r>
+      <w:proofErr w:type="spellEnd"/>
+    </w:p>
+    <w:p>
+      <w:pPr>
+        <w:numPr>
+          <w:ilvl w:val="0"/>
+          <w:numId w:val="5"/>
+        </w:numPr>
+        <w:tabs>
+          <w:tab w:val="left" w:pos="1293"/>
+        </w:tabs>
+      </w:pPr>
+      <w:r>
+        <w:rPr>
+          <w:b/>
+          <w:bCs/>
+        </w:rPr>
+        <w:t>Testing</w:t>
+      </w:r>
+      <w:r>
+        <w:t>:</w:t>
+      </w:r>
+    </w:p>
+    <w:p>
+      <w:pPr>
+        <w:numPr>
+          <w:ilvl w:val="1"/>
+          <w:numId w:val="5"/>
+        </w:numPr>
+        <w:tabs>
+          <w:tab w:val="left" w:pos="1293"/>
+        </w:tabs>
+      </w:pPr>
+      <w:r>
+        <w:t>Test the solution with different phone numbers to ensure consistency.</w:t>
+      </w:r>
+    </w:p>
+    <w:p>
+      <w:pPr>
+        <w:tabs>
+          <w:tab w:val="left" w:pos="1293"/>
+        </w:tabs>
+      </w:pPr>
+      <w:r>
+        <w:lastRenderedPageBreak/>
+        <w:pict w14:anchorId="4FC261FA">
+          <v:rect id="_x0000_i1029" style="width:0;height:1.5pt" o:hralign="center" o:hrstd="t" o:hr="t" fillcolor="#a0a0a0" stroked="f"/>
+        </w:pict>
+      </w:r>
+    </w:p>
+    <w:p>
+      <w:pPr>
+        <w:tabs>
+          <w:tab w:val="left" w:pos="1293"/>
+        </w:tabs>
+        <w:rPr>
+          <w:b/>
+          <w:bCs/>
+        </w:rPr>
+      </w:pPr>
+      <w:r>
+        <w:rPr>
+          <w:b/>
+          <w:bCs/>
+        </w:rPr>
+        <w:t>Conclusion</w:t>
+      </w:r>
+    </w:p>
+    <w:p>
+      <w:pPr>
+        <w:tabs>
+          <w:tab w:val="left" w:pos="1293"/>
+        </w:tabs>
+      </w:pPr>
+      <w:r>
+        <w:t xml:space="preserve">By inserting the </w:t>
+      </w:r>
+      <w:r>
+        <w:rPr>
+          <w:b/>
+          <w:bCs/>
+        </w:rPr>
+        <w:t>Left-to-Right Mark (LRM)</w:t>
+      </w:r>
+      <w:r>
+        <w:t xml:space="preserve"> before the + sign, you can force osFinancials/TurboCASH to display the phone number correctly in </w:t>
+      </w:r>
+      <w:r>
+        <w:rPr>
+          <w:b/>
+          <w:bCs/>
+        </w:rPr>
+        <w:t>LTR</w:t>
+      </w:r>
+      <w:r>
+        <w:t xml:space="preserve"> order. This is a simple and effective workaround for the RTL formatting issue.</w:t>
+      </w:r>
+    </w:p>
+    <w:p>
+      <w:pPr>
+        <w:tabs>
+          <w:tab w:val="left" w:pos="1293"/>
+        </w:tabs>
+      </w:pPr>
     </w:p>
     <w:p/>
     <w:p/>
-    <w:p/>
     <w:p>
       <w:pPr>
         <w:pStyle w:val="Heading1"/>
@@ -545,7 +1720,6 @@
       <w:bookmarkStart w:id="6" w:name="_Toc192435307"/>
       <w:bookmarkStart w:id="7" w:name="_Toc192443947"/>
       <w:r>
-        <w:lastRenderedPageBreak/>
         <w:t>Arabic RTL Development up to 20 December 2021</w:t>
       </w:r>
     </w:p>
@@ -770,6 +1944,7 @@
       <w:bookmarkStart w:id="8" w:name="_Toc192435308"/>
       <w:bookmarkStart w:id="9" w:name="_Toc192443948"/>
       <w:r>
+        <w:lastRenderedPageBreak/>
         <w:t>RTL</w:t>
       </w:r>
       <w:r>
@@ -852,7 +2027,6 @@
       <w:bookmarkStart w:id="10" w:name="_Toc192435309"/>
       <w:bookmarkStart w:id="11" w:name="_Toc192443949"/>
       <w:r>
-        <w:lastRenderedPageBreak/>
         <w:t>RTL - Interface</w:t>
       </w:r>
       <w:bookmarkEnd w:id="10"/>
@@ -960,7 +2134,19 @@
           <w:szCs w:val="20"/>
           <w:lang w:val="x-none"/>
         </w:rPr>
-        <w:t xml:space="preserve"> for specific guidance on payroll accounting and tax requirements.</w:t>
+        <w:t xml:space="preserve"> for specific guidance </w:t>
+      </w:r>
+      <w:r>
+        <w:rPr>
+          <w:rFonts w:ascii="Segoe UI" w:hAnsi="Segoe UI" w:cs="Segoe UI"/>
+          <w:b/>
+          <w:bCs/>
+          <w:sz w:val="20"/>
+          <w:szCs w:val="20"/>
+          <w:lang w:val="x-none"/>
+        </w:rPr>
+        <w:lastRenderedPageBreak/>
+        <w:t>on payroll accounting and tax requirements.</w:t>
       </w:r>
       <w:r>
         <w:rPr>
@@ -1065,7 +2251,6 @@
       <w:bookmarkStart w:id="14" w:name="_Toc192435311"/>
       <w:bookmarkStart w:id="15" w:name="_Toc192443951"/>
       <w:r>
-        <w:lastRenderedPageBreak/>
         <w:t>FIXED ERRORS</w:t>
       </w:r>
     </w:p>
@@ -1213,6 +2398,7 @@
       <w:bookmarkStart w:id="18" w:name="_Toc192435313"/>
       <w:bookmarkStart w:id="19" w:name="_Toc192443953"/>
       <w:r>
+        <w:lastRenderedPageBreak/>
         <w:t>Fixed - Export (Setup ribbon)</w:t>
       </w:r>
       <w:bookmarkEnd w:id="18"/>
@@ -1577,11 +2763,403 @@
       </w:rPr>
     </w:lvl>
   </w:abstractNum>
+  <w:abstractNum w:abstractNumId="2" w15:restartNumberingAfterBreak="0">
+    <w:nsid w:val="50B27C15"/>
+    <w:multiLevelType w:val="multilevel"/>
+    <w:tmpl w:val="0E589FBA"/>
+    <w:lvl w:ilvl="0">
+      <w:start w:val="1"/>
+      <w:numFmt w:val="decimal"/>
+      <w:lvlText w:val="%1."/>
+      <w:lvlJc w:val="left"/>
+      <w:pPr>
+        <w:tabs>
+          <w:tab w:val="num" w:pos="720"/>
+        </w:tabs>
+        <w:ind w:left="720" w:hanging="360"/>
+      </w:pPr>
+    </w:lvl>
+    <w:lvl w:ilvl="1">
+      <w:start w:val="1"/>
+      <w:numFmt w:val="bullet"/>
+      <w:lvlText w:val="o"/>
+      <w:lvlJc w:val="left"/>
+      <w:pPr>
+        <w:tabs>
+          <w:tab w:val="num" w:pos="1440"/>
+        </w:tabs>
+        <w:ind w:left="1440" w:hanging="360"/>
+      </w:pPr>
+      <w:rPr>
+        <w:rFonts w:ascii="Courier New" w:hAnsi="Courier New" w:hint="default"/>
+        <w:sz w:val="20"/>
+      </w:rPr>
+    </w:lvl>
+    <w:lvl w:ilvl="2" w:tentative="1">
+      <w:start w:val="1"/>
+      <w:numFmt w:val="decimal"/>
+      <w:lvlText w:val="%3."/>
+      <w:lvlJc w:val="left"/>
+      <w:pPr>
+        <w:tabs>
+          <w:tab w:val="num" w:pos="2160"/>
+        </w:tabs>
+        <w:ind w:left="2160" w:hanging="360"/>
+      </w:pPr>
+    </w:lvl>
+    <w:lvl w:ilvl="3" w:tentative="1">
+      <w:start w:val="1"/>
+      <w:numFmt w:val="decimal"/>
+      <w:lvlText w:val="%4."/>
+      <w:lvlJc w:val="left"/>
+      <w:pPr>
+        <w:tabs>
+          <w:tab w:val="num" w:pos="2880"/>
+        </w:tabs>
+        <w:ind w:left="2880" w:hanging="360"/>
+      </w:pPr>
+    </w:lvl>
+    <w:lvl w:ilvl="4" w:tentative="1">
+      <w:start w:val="1"/>
+      <w:numFmt w:val="decimal"/>
+      <w:lvlText w:val="%5."/>
+      <w:lvlJc w:val="left"/>
+      <w:pPr>
+        <w:tabs>
+          <w:tab w:val="num" w:pos="3600"/>
+        </w:tabs>
+        <w:ind w:left="3600" w:hanging="360"/>
+      </w:pPr>
+    </w:lvl>
+    <w:lvl w:ilvl="5" w:tentative="1">
+      <w:start w:val="1"/>
+      <w:numFmt w:val="decimal"/>
+      <w:lvlText w:val="%6."/>
+      <w:lvlJc w:val="left"/>
+      <w:pPr>
+        <w:tabs>
+          <w:tab w:val="num" w:pos="4320"/>
+        </w:tabs>
+        <w:ind w:left="4320" w:hanging="360"/>
+      </w:pPr>
+    </w:lvl>
+    <w:lvl w:ilvl="6" w:tentative="1">
+      <w:start w:val="1"/>
+      <w:numFmt w:val="decimal"/>
+      <w:lvlText w:val="%7."/>
+      <w:lvlJc w:val="left"/>
+      <w:pPr>
+        <w:tabs>
+          <w:tab w:val="num" w:pos="5040"/>
+        </w:tabs>
+        <w:ind w:left="5040" w:hanging="360"/>
+      </w:pPr>
+    </w:lvl>
+    <w:lvl w:ilvl="7" w:tentative="1">
+      <w:start w:val="1"/>
+      <w:numFmt w:val="decimal"/>
+      <w:lvlText w:val="%8."/>
+      <w:lvlJc w:val="left"/>
+      <w:pPr>
+        <w:tabs>
+          <w:tab w:val="num" w:pos="5760"/>
+        </w:tabs>
+        <w:ind w:left="5760" w:hanging="360"/>
+      </w:pPr>
+    </w:lvl>
+    <w:lvl w:ilvl="8" w:tentative="1">
+      <w:start w:val="1"/>
+      <w:numFmt w:val="decimal"/>
+      <w:lvlText w:val="%9."/>
+      <w:lvlJc w:val="left"/>
+      <w:pPr>
+        <w:tabs>
+          <w:tab w:val="num" w:pos="6480"/>
+        </w:tabs>
+        <w:ind w:left="6480" w:hanging="360"/>
+      </w:pPr>
+    </w:lvl>
+  </w:abstractNum>
+  <w:abstractNum w:abstractNumId="3" w15:restartNumberingAfterBreak="0">
+    <w:nsid w:val="59002FCA"/>
+    <w:multiLevelType w:val="multilevel"/>
+    <w:tmpl w:val="2CAE56B6"/>
+    <w:lvl w:ilvl="0">
+      <w:start w:val="1"/>
+      <w:numFmt w:val="decimal"/>
+      <w:lvlText w:val="%1."/>
+      <w:lvlJc w:val="left"/>
+      <w:pPr>
+        <w:tabs>
+          <w:tab w:val="num" w:pos="720"/>
+        </w:tabs>
+        <w:ind w:left="720" w:hanging="360"/>
+      </w:pPr>
+    </w:lvl>
+    <w:lvl w:ilvl="1">
+      <w:start w:val="1"/>
+      <w:numFmt w:val="bullet"/>
+      <w:lvlText w:val="o"/>
+      <w:lvlJc w:val="left"/>
+      <w:pPr>
+        <w:tabs>
+          <w:tab w:val="num" w:pos="1440"/>
+        </w:tabs>
+        <w:ind w:left="1440" w:hanging="360"/>
+      </w:pPr>
+      <w:rPr>
+        <w:rFonts w:ascii="Courier New" w:hAnsi="Courier New" w:hint="default"/>
+        <w:sz w:val="20"/>
+      </w:rPr>
+    </w:lvl>
+    <w:lvl w:ilvl="2" w:tentative="1">
+      <w:start w:val="1"/>
+      <w:numFmt w:val="decimal"/>
+      <w:lvlText w:val="%3."/>
+      <w:lvlJc w:val="left"/>
+      <w:pPr>
+        <w:tabs>
+          <w:tab w:val="num" w:pos="2160"/>
+        </w:tabs>
+        <w:ind w:left="2160" w:hanging="360"/>
+      </w:pPr>
+    </w:lvl>
+    <w:lvl w:ilvl="3" w:tentative="1">
+      <w:start w:val="1"/>
+      <w:numFmt w:val="decimal"/>
+      <w:lvlText w:val="%4."/>
+      <w:lvlJc w:val="left"/>
+      <w:pPr>
+        <w:tabs>
+          <w:tab w:val="num" w:pos="2880"/>
+        </w:tabs>
+        <w:ind w:left="2880" w:hanging="360"/>
+      </w:pPr>
+    </w:lvl>
+    <w:lvl w:ilvl="4" w:tentative="1">
+      <w:start w:val="1"/>
+      <w:numFmt w:val="decimal"/>
+      <w:lvlText w:val="%5."/>
+      <w:lvlJc w:val="left"/>
+      <w:pPr>
+        <w:tabs>
+          <w:tab w:val="num" w:pos="3600"/>
+        </w:tabs>
+        <w:ind w:left="3600" w:hanging="360"/>
+      </w:pPr>
+    </w:lvl>
+    <w:lvl w:ilvl="5" w:tentative="1">
+      <w:start w:val="1"/>
+      <w:numFmt w:val="decimal"/>
+      <w:lvlText w:val="%6."/>
+      <w:lvlJc w:val="left"/>
+      <w:pPr>
+        <w:tabs>
+          <w:tab w:val="num" w:pos="4320"/>
+        </w:tabs>
+        <w:ind w:left="4320" w:hanging="360"/>
+      </w:pPr>
+    </w:lvl>
+    <w:lvl w:ilvl="6" w:tentative="1">
+      <w:start w:val="1"/>
+      <w:numFmt w:val="decimal"/>
+      <w:lvlText w:val="%7."/>
+      <w:lvlJc w:val="left"/>
+      <w:pPr>
+        <w:tabs>
+          <w:tab w:val="num" w:pos="5040"/>
+        </w:tabs>
+        <w:ind w:left="5040" w:hanging="360"/>
+      </w:pPr>
+    </w:lvl>
+    <w:lvl w:ilvl="7" w:tentative="1">
+      <w:start w:val="1"/>
+      <w:numFmt w:val="decimal"/>
+      <w:lvlText w:val="%8."/>
+      <w:lvlJc w:val="left"/>
+      <w:pPr>
+        <w:tabs>
+          <w:tab w:val="num" w:pos="5760"/>
+        </w:tabs>
+        <w:ind w:left="5760" w:hanging="360"/>
+      </w:pPr>
+    </w:lvl>
+    <w:lvl w:ilvl="8" w:tentative="1">
+      <w:start w:val="1"/>
+      <w:numFmt w:val="decimal"/>
+      <w:lvlText w:val="%9."/>
+      <w:lvlJc w:val="left"/>
+      <w:pPr>
+        <w:tabs>
+          <w:tab w:val="num" w:pos="6480"/>
+        </w:tabs>
+        <w:ind w:left="6480" w:hanging="360"/>
+      </w:pPr>
+    </w:lvl>
+  </w:abstractNum>
+  <w:abstractNum w:abstractNumId="4" w15:restartNumberingAfterBreak="0">
+    <w:nsid w:val="644A4229"/>
+    <w:multiLevelType w:val="multilevel"/>
+    <w:tmpl w:val="AD84440C"/>
+    <w:lvl w:ilvl="0">
+      <w:start w:val="1"/>
+      <w:numFmt w:val="bullet"/>
+      <w:lvlText w:val=""/>
+      <w:lvlJc w:val="left"/>
+      <w:pPr>
+        <w:tabs>
+          <w:tab w:val="num" w:pos="720"/>
+        </w:tabs>
+        <w:ind w:left="720" w:hanging="360"/>
+      </w:pPr>
+      <w:rPr>
+        <w:rFonts w:ascii="Symbol" w:hAnsi="Symbol" w:hint="default"/>
+        <w:sz w:val="20"/>
+      </w:rPr>
+    </w:lvl>
+    <w:lvl w:ilvl="1">
+      <w:start w:val="1"/>
+      <w:numFmt w:val="bullet"/>
+      <w:lvlText w:val="o"/>
+      <w:lvlJc w:val="left"/>
+      <w:pPr>
+        <w:tabs>
+          <w:tab w:val="num" w:pos="1440"/>
+        </w:tabs>
+        <w:ind w:left="1440" w:hanging="360"/>
+      </w:pPr>
+      <w:rPr>
+        <w:rFonts w:ascii="Courier New" w:hAnsi="Courier New" w:hint="default"/>
+        <w:sz w:val="20"/>
+      </w:rPr>
+    </w:lvl>
+    <w:lvl w:ilvl="2" w:tentative="1">
+      <w:start w:val="1"/>
+      <w:numFmt w:val="bullet"/>
+      <w:lvlText w:val=""/>
+      <w:lvlJc w:val="left"/>
+      <w:pPr>
+        <w:tabs>
+          <w:tab w:val="num" w:pos="2160"/>
+        </w:tabs>
+        <w:ind w:left="2160" w:hanging="360"/>
+      </w:pPr>
+      <w:rPr>
+        <w:rFonts w:ascii="Wingdings" w:hAnsi="Wingdings" w:hint="default"/>
+        <w:sz w:val="20"/>
+      </w:rPr>
+    </w:lvl>
+    <w:lvl w:ilvl="3" w:tentative="1">
+      <w:start w:val="1"/>
+      <w:numFmt w:val="bullet"/>
+      <w:lvlText w:val=""/>
+      <w:lvlJc w:val="left"/>
+      <w:pPr>
+        <w:tabs>
+          <w:tab w:val="num" w:pos="2880"/>
+        </w:tabs>
+        <w:ind w:left="2880" w:hanging="360"/>
+      </w:pPr>
+      <w:rPr>
+        <w:rFonts w:ascii="Wingdings" w:hAnsi="Wingdings" w:hint="default"/>
+        <w:sz w:val="20"/>
+      </w:rPr>
+    </w:lvl>
+    <w:lvl w:ilvl="4" w:tentative="1">
+      <w:start w:val="1"/>
+      <w:numFmt w:val="bullet"/>
+      <w:lvlText w:val=""/>
+      <w:lvlJc w:val="left"/>
+      <w:pPr>
+        <w:tabs>
+          <w:tab w:val="num" w:pos="3600"/>
+        </w:tabs>
+        <w:ind w:left="3600" w:hanging="360"/>
+      </w:pPr>
+      <w:rPr>
+        <w:rFonts w:ascii="Wingdings" w:hAnsi="Wingdings" w:hint="default"/>
+        <w:sz w:val="20"/>
+      </w:rPr>
+    </w:lvl>
+    <w:lvl w:ilvl="5" w:tentative="1">
+      <w:start w:val="1"/>
+      <w:numFmt w:val="bullet"/>
+      <w:lvlText w:val=""/>
+      <w:lvlJc w:val="left"/>
+      <w:pPr>
+        <w:tabs>
+          <w:tab w:val="num" w:pos="4320"/>
+        </w:tabs>
+        <w:ind w:left="4320" w:hanging="360"/>
+      </w:pPr>
+      <w:rPr>
+        <w:rFonts w:ascii="Wingdings" w:hAnsi="Wingdings" w:hint="default"/>
+        <w:sz w:val="20"/>
+      </w:rPr>
+    </w:lvl>
+    <w:lvl w:ilvl="6" w:tentative="1">
+      <w:start w:val="1"/>
+      <w:numFmt w:val="bullet"/>
+      <w:lvlText w:val=""/>
+      <w:lvlJc w:val="left"/>
+      <w:pPr>
+        <w:tabs>
+          <w:tab w:val="num" w:pos="5040"/>
+        </w:tabs>
+        <w:ind w:left="5040" w:hanging="360"/>
+      </w:pPr>
+      <w:rPr>
+        <w:rFonts w:ascii="Wingdings" w:hAnsi="Wingdings" w:hint="default"/>
+        <w:sz w:val="20"/>
+      </w:rPr>
+    </w:lvl>
+    <w:lvl w:ilvl="7" w:tentative="1">
+      <w:start w:val="1"/>
+      <w:numFmt w:val="bullet"/>
+      <w:lvlText w:val=""/>
+      <w:lvlJc w:val="left"/>
+      <w:pPr>
+        <w:tabs>
+          <w:tab w:val="num" w:pos="5760"/>
+        </w:tabs>
+        <w:ind w:left="5760" w:hanging="360"/>
+      </w:pPr>
+      <w:rPr>
+        <w:rFonts w:ascii="Wingdings" w:hAnsi="Wingdings" w:hint="default"/>
+        <w:sz w:val="20"/>
+      </w:rPr>
+    </w:lvl>
+    <w:lvl w:ilvl="8" w:tentative="1">
+      <w:start w:val="1"/>
+      <w:numFmt w:val="bullet"/>
+      <w:lvlText w:val=""/>
+      <w:lvlJc w:val="left"/>
+      <w:pPr>
+        <w:tabs>
+          <w:tab w:val="num" w:pos="6480"/>
+        </w:tabs>
+        <w:ind w:left="6480" w:hanging="360"/>
+      </w:pPr>
+      <w:rPr>
+        <w:rFonts w:ascii="Wingdings" w:hAnsi="Wingdings" w:hint="default"/>
+        <w:sz w:val="20"/>
+      </w:rPr>
+    </w:lvl>
+  </w:abstractNum>
   <w:num w:numId="1" w16cid:durableId="966155227">
     <w:abstractNumId w:val="1"/>
   </w:num>
   <w:num w:numId="2" w16cid:durableId="1202011080">
     <w:abstractNumId w:val="0"/>
+  </w:num>
+  <w:num w:numId="3" w16cid:durableId="237982964">
+    <w:abstractNumId w:val="2"/>
+  </w:num>
+  <w:num w:numId="4" w16cid:durableId="1752308551">
+    <w:abstractNumId w:val="4"/>
+  </w:num>
+  <w:num w:numId="5" w16cid:durableId="1949660328">
+    <w:abstractNumId w:val="3"/>
   </w:num>
 </w:numbering>
 </file>

</xml_diff>

<commit_message>
Arabic files changed and grouped in folders
</commit_message>
<xml_diff>
--- a/accounting-other-languages/arabic-accounting/arabic-osf-tc-interface-debug.docx
+++ b/accounting-other-languages/arabic-accounting/arabic-osf-tc-interface-debug.docx
@@ -190,21 +190,7 @@
         <w:pStyle w:val="Heading2"/>
       </w:pPr>
       <w:r>
-        <w:t xml:space="preserve">Arabic </w:t>
-      </w:r>
-      <w:proofErr w:type="gramStart"/>
-      <w:r>
-        <w:t xml:space="preserve">languages </w:t>
-      </w:r>
-      <w:r>
-        <w:t xml:space="preserve"> </w:t>
-      </w:r>
-      <w:r>
-        <w:t>-</w:t>
-      </w:r>
-      <w:proofErr w:type="gramEnd"/>
-      <w:r>
-        <w:t xml:space="preserve"> RTL Install</w:t>
+        <w:t>Arabic languages - RTL Install</w:t>
       </w:r>
       <w:bookmarkEnd w:id="0"/>
     </w:p>
@@ -296,10 +282,7 @@
         <w:pStyle w:val="Heading1"/>
       </w:pPr>
       <w:r>
-        <w:t>Firebird Databases</w:t>
-      </w:r>
-      <w:r>
-        <w:t xml:space="preserve"> vs MSSQOL Arabic Databases</w:t>
+        <w:t>Firebird Databases vs MSSQOL Arabic Databases</w:t>
       </w:r>
     </w:p>
     <w:p>
@@ -321,71 +304,44 @@
       </w:pPr>
       <w:r>
         <w:lastRenderedPageBreak/>
-        <w:t>MSSQL</w:t>
-      </w:r>
-      <w:r>
-        <w:t xml:space="preserve"> Databases – RTL display </w:t>
-      </w:r>
-      <w:r>
-        <w:t>IN</w:t>
-      </w:r>
-      <w:r>
-        <w:t>CORRECT</w:t>
+        <w:t xml:space="preserve">MSSQL Databases – RTL display INCORRECT </w:t>
+      </w:r>
+    </w:p>
+    <w:p>
+      <w:r>
+        <w:t xml:space="preserve">In MSSQL databases, the osFinancials5.1/TurboCASH5-3 interface displays incorrect as LTR instead of RTL. </w:t>
+      </w:r>
+    </w:p>
+    <w:p>
+      <w:r>
+        <w:t>MSSQL Settings = Coalition is</w:t>
       </w:r>
       <w:r>
         <w:t xml:space="preserve"> </w:t>
       </w:r>
-    </w:p>
-    <w:p>
-      <w:r>
-        <w:t xml:space="preserve">In </w:t>
-      </w:r>
-      <w:r>
-        <w:t>MSSQL</w:t>
-      </w:r>
-      <w:r>
-        <w:t xml:space="preserve"> databases, the osFinancials5.1/TurboCASH5-3 interface displays </w:t>
-      </w:r>
-      <w:r>
-        <w:t>in</w:t>
-      </w:r>
-      <w:r>
-        <w:t>correct</w:t>
-      </w:r>
-      <w:r>
-        <w:t xml:space="preserve"> as LTR instead of RTL. </w:t>
-      </w:r>
-    </w:p>
-    <w:p>
-      <w:r>
-        <w:t>MSSQL Settings = Coalition is</w:t>
-      </w:r>
+      <w:r>
+        <w:t xml:space="preserve">set to </w:t>
+      </w:r>
+      <w:r>
+        <w:t xml:space="preserve">use an appropriate RTL collation (e.g., </w:t>
+      </w:r>
+      <w:proofErr w:type="gramStart"/>
+      <w:r>
+        <w:t xml:space="preserve">“  </w:t>
+      </w:r>
+      <w:proofErr w:type="spellStart"/>
+      <w:r>
+        <w:t>Arabic</w:t>
+      </w:r>
+      <w:proofErr w:type="gramEnd"/>
+      <w:r>
+        <w:t>_CI_AS</w:t>
+      </w:r>
+      <w:proofErr w:type="spellEnd"/>
       <w:r>
         <w:t xml:space="preserve"> </w:t>
       </w:r>
       <w:r>
-        <w:t xml:space="preserve">set to </w:t>
-      </w:r>
-      <w:r>
-        <w:t xml:space="preserve">use an appropriate RTL collation (e.g., </w:t>
-      </w:r>
-      <w:proofErr w:type="gramStart"/>
-      <w:r>
-        <w:t xml:space="preserve">“  </w:t>
-      </w:r>
-      <w:proofErr w:type="spellStart"/>
-      <w:r>
-        <w:t>Arabic</w:t>
-      </w:r>
-      <w:proofErr w:type="gramEnd"/>
-      <w:r>
-        <w:t>_CI_AS</w:t>
-      </w:r>
-      <w:proofErr w:type="spellEnd"/>
-      <w:r>
-        <w:t xml:space="preserve"> </w:t>
-      </w:r>
-      <w:r>
         <w:t xml:space="preserve">“ </w:t>
       </w:r>
       <w:r>
@@ -404,8 +360,6 @@
         <w:t xml:space="preserve">In MSSQL Database displays the labels in the LTR language. How do I set the database to support RTL </w:t>
       </w:r>
     </w:p>
-    <w:p/>
-    <w:p/>
     <w:p>
       <w:r>
         <w:t>Firebird</w:t>
@@ -493,7 +447,13 @@
     </w:p>
     <w:p>
       <w:r>
-        <w:t>Dynamic SQL Error replicated in the following screens:</w:t>
+        <w:t xml:space="preserve">Dynamic SQL Error replicated in the </w:t>
+      </w:r>
+      <w:r>
+        <w:t xml:space="preserve">Firebird Database type om the </w:t>
+      </w:r>
+      <w:r>
+        <w:t>following screens:</w:t>
       </w:r>
     </w:p>
     <w:p>
@@ -636,13 +596,26 @@
           <w:i/>
           <w:iCs/>
         </w:rPr>
+        <w:t>arithmetic exception, numeric overflow, or string truncation</w:t>
+      </w:r>
+    </w:p>
+    <w:p>
+      <w:r>
+        <w:rPr>
+          <w:b/>
+          <w:bCs/>
+        </w:rPr>
         <w:lastRenderedPageBreak/>
-        <w:t>arithmetic exception, numeric overflow, or string truncation</w:t>
-      </w:r>
-    </w:p>
-    <w:p>
-      <w:r>
-        <w:t xml:space="preserve">Types tab Can translate all items, except for the following </w:t>
+        <w:t>Types</w:t>
+      </w:r>
+      <w:r>
+        <w:t xml:space="preserve"> tab </w:t>
+      </w:r>
+      <w:r>
+        <w:t xml:space="preserve">- </w:t>
+      </w:r>
+      <w:r>
+        <w:t xml:space="preserve">Can translate all items, except for the following </w:t>
       </w:r>
     </w:p>
     <w:p>
@@ -776,7 +749,44 @@
         <w:t xml:space="preserve"> “ a shorter Arabic text. </w:t>
       </w:r>
     </w:p>
-    <w:p/>
+    <w:p>
+      <w:pPr>
+        <w:rPr>
+          <w:b/>
+          <w:bCs/>
+        </w:rPr>
+      </w:pPr>
+      <w:proofErr w:type="gramStart"/>
+      <w:r>
+        <w:rPr>
+          <w:b/>
+          <w:bCs/>
+        </w:rPr>
+        <w:t>NOTE :</w:t>
+      </w:r>
+      <w:proofErr w:type="gramEnd"/>
+      <w:r>
+        <w:rPr>
+          <w:b/>
+          <w:bCs/>
+        </w:rPr>
+        <w:t xml:space="preserve"> This error is not </w:t>
+      </w:r>
+      <w:r>
+        <w:rPr>
+          <w:b/>
+          <w:bCs/>
+        </w:rPr>
+        <w:t>r</w:t>
+      </w:r>
+      <w:r>
+        <w:rPr>
+          <w:b/>
+          <w:bCs/>
+        </w:rPr>
+        <w:t>eplicated in MSSQL database types.</w:t>
+      </w:r>
+    </w:p>
     <w:p>
       <w:pPr>
         <w:pStyle w:val="Heading2"/>
@@ -1169,7 +1179,6 @@
         </w:tabs>
       </w:pPr>
       <w:r>
-        <w:lastRenderedPageBreak/>
         <w:t xml:space="preserve">Arabic text is written and displayed in </w:t>
       </w:r>
       <w:r>
@@ -1222,6 +1231,7 @@
           <w:b/>
           <w:bCs/>
         </w:rPr>
+        <w:lastRenderedPageBreak/>
         <w:t>Left-to-Right Mark (LRM)</w:t>
       </w:r>
       <w:r>
@@ -1650,7 +1660,6 @@
         </w:tabs>
       </w:pPr>
       <w:r>
-        <w:lastRenderedPageBreak/>
         <w:pict w14:anchorId="4FC261FA">
           <v:rect id="_x0000_i1029" style="width:0;height:1.5pt" o:hralign="center" o:hrstd="t" o:hr="t" fillcolor="#a0a0a0" stroked="f"/>
         </w:pict>
@@ -1681,6 +1690,7 @@
         </w:tabs>
       </w:pPr>
       <w:r>
+        <w:lastRenderedPageBreak/>
         <w:t xml:space="preserve">By inserting the </w:t>
       </w:r>
       <w:r>
@@ -1896,7 +1906,7 @@
                                     </pic:cNvPicPr>
                                   </pic:nvPicPr>
                                   <pic:blipFill>
-                                    <a:blip r:embed="rId8">
+                                    <a:blip r:embed="rId9">
                                       <a:extLst>
                                         <a:ext uri="{28A0092B-C50C-407E-A947-70E740481C1C}">
                                           <a14:useLocalDpi xmlns:a14="http://schemas.microsoft.com/office/drawing/2010/main" val="0"/>
@@ -1987,7 +1997,7 @@
                     </pic:cNvPicPr>
                   </pic:nvPicPr>
                   <pic:blipFill>
-                    <a:blip r:embed="rId9">
+                    <a:blip r:embed="rId10">
                       <a:extLst>
                         <a:ext uri="{28A0092B-C50C-407E-A947-70E740481C1C}">
                           <a14:useLocalDpi xmlns:a14="http://schemas.microsoft.com/office/drawing/2010/main" val="0"/>
@@ -2057,7 +2067,7 @@
                     </pic:cNvPicPr>
                   </pic:nvPicPr>
                   <pic:blipFill>
-                    <a:blip r:embed="rId9">
+                    <a:blip r:embed="rId10">
                       <a:extLst>
                         <a:ext uri="{28A0092B-C50C-407E-A947-70E740481C1C}">
                           <a14:useLocalDpi xmlns:a14="http://schemas.microsoft.com/office/drawing/2010/main" val="0"/>
@@ -2212,7 +2222,7 @@
                     </pic:cNvPicPr>
                   </pic:nvPicPr>
                   <pic:blipFill>
-                    <a:blip r:embed="rId10">
+                    <a:blip r:embed="rId11">
                       <a:extLst>
                         <a:ext uri="{28A0092B-C50C-407E-A947-70E740481C1C}">
                           <a14:useLocalDpi xmlns:a14="http://schemas.microsoft.com/office/drawing/2010/main" val="0"/>
@@ -2246,7 +2256,7 @@
     </w:p>
     <w:p>
       <w:pPr>
-        <w:pStyle w:val="Heading2"/>
+        <w:pStyle w:val="Heading1"/>
       </w:pPr>
       <w:bookmarkStart w:id="14" w:name="_Toc192435311"/>
       <w:bookmarkStart w:id="15" w:name="_Toc192443951"/>
@@ -2256,7 +2266,7 @@
     </w:p>
     <w:p>
       <w:pPr>
-        <w:pStyle w:val="Heading3"/>
+        <w:pStyle w:val="Heading2"/>
       </w:pPr>
       <w:proofErr w:type="spellStart"/>
       <w:r>
@@ -2343,7 +2353,7 @@
                     </pic:cNvPicPr>
                   </pic:nvPicPr>
                   <pic:blipFill>
-                    <a:blip r:embed="rId11">
+                    <a:blip r:embed="rId12">
                       <a:extLst>
                         <a:ext uri="{28A0092B-C50C-407E-A947-70E740481C1C}">
                           <a14:useLocalDpi xmlns:a14="http://schemas.microsoft.com/office/drawing/2010/main" val="0"/>
@@ -2398,7 +2408,6 @@
       <w:bookmarkStart w:id="18" w:name="_Toc192435313"/>
       <w:bookmarkStart w:id="19" w:name="_Toc192443953"/>
       <w:r>
-        <w:lastRenderedPageBreak/>
         <w:t>Fixed - Export (Setup ribbon)</w:t>
       </w:r>
       <w:bookmarkEnd w:id="18"/>
@@ -2474,7 +2483,7 @@
                     </pic:cNvPicPr>
                   </pic:nvPicPr>
                   <pic:blipFill>
-                    <a:blip r:embed="rId12">
+                    <a:blip r:embed="rId13">
                       <a:extLst>
                         <a:ext uri="{28A0092B-C50C-407E-A947-70E740481C1C}">
                           <a14:useLocalDpi xmlns:a14="http://schemas.microsoft.com/office/drawing/2010/main" val="0"/>
@@ -3771,6 +3780,7 @@
   <w:style w:type="character" w:default="1" w:styleId="DefaultParagraphFont">
     <w:name w:val="Default Paragraph Font"/>
     <w:uiPriority w:val="1"/>
+    <w:semiHidden/>
     <w:unhideWhenUsed/>
   </w:style>
   <w:style w:type="table" w:default="1" w:styleId="TableNormal">

</xml_diff>